<commit_message>
10-15 Alterações no wireframe e user stories
</commit_message>
<xml_diff>
--- a/Documentacao/User Stories_cadLivros_buscaLivros.docx
+++ b/Documentacao/User Stories_cadLivros_buscaLivros.docx
@@ -339,12 +339,20 @@
       <w:pPr>
         <w:pStyle w:val="PargrafodaLista"/>
         <w:ind w:left="360"/>
-      </w:pPr>
-      <w:r>
+        <w:rPr>
+          <w:b/>
+        </w:rPr>
+      </w:pPr>
+      <w:bookmarkStart w:id="0" w:name="_GoBack"/>
+      <w:r>
+        <w:rPr>
+          <w:b/>
+        </w:rPr>
         <w:lastRenderedPageBreak/>
         <w:t>Página de cadastro de livros</w:t>
       </w:r>
     </w:p>
+    <w:bookmarkEnd w:id="0"/>
     <w:p>
       <w:pPr>
         <w:pStyle w:val="PargrafodaLista"/>
@@ -689,7 +697,6 @@
           <w:b/>
         </w:rPr>
       </w:pPr>
-      <w:bookmarkStart w:id="0" w:name="_GoBack"/>
       <w:r>
         <w:rPr>
           <w:b/>
@@ -697,7 +704,6 @@
         <w:t>Fluxo Alternativo 1</w:t>
       </w:r>
     </w:p>
-    <w:bookmarkEnd w:id="0"/>
     <w:p>
       <w:pPr>
         <w:pStyle w:val="PargrafodaLista"/>

</xml_diff>